<commit_message>
Added information about possible hardware dependencies.
</commit_message>
<xml_diff>
--- a/Docker/Docker.docx
+++ b/Docker/Docker.docx
@@ -167,8 +167,6 @@
       <w:r>
         <w:t xml:space="preserve"> image for their team’s software.</w:t>
       </w:r>
-      <w:bookmarkStart w:id="0" w:name="_GoBack"/>
-      <w:bookmarkEnd w:id="0"/>
     </w:p>
     <w:p>
       <w:r>
@@ -3124,6 +3122,94 @@
         <w:pStyle w:val="Heading2"/>
       </w:pPr>
       <w:r>
+        <w:t>Dependencies</w:t>
+      </w:r>
+    </w:p>
+    <w:p>
+      <w:pPr>
+        <w:pStyle w:val="BodyText"/>
+      </w:pPr>
+      <w:r>
+        <w:t xml:space="preserve">Every program has a number of dependencies. As can be seen in the small example script all dependencies need to be included in the </w:t>
+      </w:r>
+      <w:proofErr w:type="spellStart"/>
+      <w:r>
+        <w:t>dockerfile</w:t>
+      </w:r>
+      <w:proofErr w:type="spellEnd"/>
+      <w:r>
+        <w:t>.</w:t>
+      </w:r>
+    </w:p>
+    <w:p>
+      <w:pPr>
+        <w:pStyle w:val="BodyText"/>
+      </w:pPr>
+      <w:r>
+        <w:t>While we were setting up an example docker version of the current Tech United Simulator we encountered some rather curious dependencies that could also play a role in the applications of the other teams. So this is a warning to be careful when setting up the Docker version of you team’s client version.</w:t>
+      </w:r>
+      <w:r>
+        <w:t xml:space="preserve"> Here we describe the Tech United dependencies as an example for other teams to check before planning the creation of you MSL simulator client.</w:t>
+      </w:r>
+    </w:p>
+    <w:p>
+      <w:pPr>
+        <w:pStyle w:val="BodyText"/>
+      </w:pPr>
+      <w:r>
+        <w:t xml:space="preserve">The main body of the Tech United Turtle software is based on MatLab with additional software mostly written in C++. So all MatLab dependencies need to be included in the Docker image. Fortunately MatLab allows royalty-free distribution of the run-time libraries. Other software might not have such royalty-free libraries and might need additional licensing facilities. Because this imposes severe limitations, we would suggest </w:t>
+      </w:r>
+      <w:proofErr w:type="gramStart"/>
+      <w:r>
+        <w:t>to avoid</w:t>
+      </w:r>
+      <w:proofErr w:type="gramEnd"/>
+      <w:r>
+        <w:t xml:space="preserve"> using such software in the client part of the simulator.</w:t>
+      </w:r>
+    </w:p>
+    <w:p>
+      <w:pPr>
+        <w:pStyle w:val="BodyText"/>
+      </w:pPr>
+      <w:r>
+        <w:t>A more disturbing problem was a</w:t>
+      </w:r>
+      <w:r>
+        <w:t xml:space="preserve"> dependency that was not so obvious. To make sure that during a competition all team members could have restricted access to the Turtle software, every computer is given a unique identifier in the form of a dedicated computer name. The Turtle simulator currently has the requirement that only computers with this dedicated name can start up the </w:t>
+      </w:r>
+      <w:proofErr w:type="spellStart"/>
+      <w:r>
+        <w:t>softeware</w:t>
+      </w:r>
+      <w:proofErr w:type="spellEnd"/>
+      <w:r>
+        <w:t xml:space="preserve">. </w:t>
+      </w:r>
+    </w:p>
+    <w:p>
+      <w:pPr>
+        <w:pStyle w:val="BodyText"/>
+      </w:pPr>
+      <w:r>
+        <w:t xml:space="preserve">Because the client part of the MSL simulator must include the strategic layer of the Turtle software, this should not only the MatLab runtime modules but must also adhere to the computer naming convention. This however is not possible in a Docker image. So we will need to change the setup of the Turtle software to remove this dependency. Other teams might have similar dependencies that are hardware related and cannot be implemented in a Docker image. </w:t>
+      </w:r>
+    </w:p>
+    <w:p>
+      <w:pPr>
+        <w:pStyle w:val="BodyText"/>
+      </w:pPr>
+      <w:r>
+        <w:t>So please be aware of this and check your software for such bottlenecks. There might be other things that we currently have not thought about that may be of influence for the implementation of the MSL simulator.</w:t>
+      </w:r>
+    </w:p>
+    <w:p>
+      <w:pPr>
+        <w:pStyle w:val="Heading2"/>
+      </w:pPr>
+      <w:bookmarkStart w:id="0" w:name="_GoBack"/>
+      <w:bookmarkEnd w:id="0"/>
+      <w:r>
         <w:t>Build the app</w:t>
       </w:r>
     </w:p>
@@ -5283,18 +5369,7 @@
           <w:szCs w:val="18"/>
           <w:lang w:bidi="ar-SA"/>
         </w:rPr>
-        <w:t xml:space="preserve">  Stored in directory: </w:t>
-      </w:r>
-      <w:r>
-        <w:rPr>
-          <w:rFonts w:ascii="Courier" w:hAnsi="Courier" w:cs="Menlo Regular"/>
-          <w:color w:val="000000"/>
-          <w:sz w:val="18"/>
-          <w:szCs w:val="18"/>
-          <w:lang w:bidi="ar-SA"/>
-        </w:rPr>
-        <w:lastRenderedPageBreak/>
-        <w:t>/root/</w:t>
+        <w:t xml:space="preserve">  Stored in directory: /root/</w:t>
       </w:r>
       <w:proofErr w:type="gramStart"/>
       <w:r>
@@ -6295,6 +6370,7 @@
     <w:p/>
     <w:p>
       <w:r>
+        <w:lastRenderedPageBreak/>
         <w:t>Where is your built image? It’s in your machine’s local Docker image registry:</w:t>
       </w:r>
     </w:p>
@@ -6873,7 +6949,6 @@
         <w:pStyle w:val="Heading2"/>
       </w:pPr>
       <w:r>
-        <w:lastRenderedPageBreak/>
         <w:t>Sharing</w:t>
       </w:r>
       <w:r>
@@ -7034,6 +7109,7 @@
         <w:rPr>
           <w:rStyle w:val="HTMLCode"/>
         </w:rPr>
+        <w:lastRenderedPageBreak/>
         <w:t>docker</w:t>
       </w:r>
       <w:proofErr w:type="gramEnd"/>
@@ -7693,14 +7769,7 @@
         <w:rPr>
           <w:rStyle w:val="HTMLCode"/>
         </w:rPr>
-        <w:t xml:space="preserve"> </w:t>
-      </w:r>
-      <w:r>
-        <w:rPr>
-          <w:rStyle w:val="HTMLCode"/>
-        </w:rPr>
-        <w:lastRenderedPageBreak/>
-        <w:t xml:space="preserve">docker image </w:t>
+        <w:t xml:space="preserve"> docker image </w:t>
       </w:r>
       <w:proofErr w:type="spellStart"/>
       <w:r>
@@ -8575,6 +8644,7 @@
   <w:style w:type="character" w:default="1" w:styleId="DefaultParagraphFont">
     <w:name w:val="Default Paragraph Font"/>
     <w:uiPriority w:val="1"/>
+    <w:semiHidden/>
     <w:unhideWhenUsed/>
   </w:style>
   <w:style w:type="table" w:default="1" w:styleId="TableNormal">

</xml_diff>